<commit_message>
Paper updated with unit test cases screenshot
</commit_message>
<xml_diff>
--- a/TravellingSalesman/Reports/INFO 6205 Spring 2023 Project.docx
+++ b/TravellingSalesman/Reports/INFO 6205 Spring 2023 Project.docx
@@ -1821,23 +1821,7 @@
           <w:rFonts w:ascii="Times New Roman" w:hAnsi="Times New Roman" w:cs="Times New Roman"/>
           <w:color w:val="2A3140"/>
         </w:rPr>
-        <w:t xml:space="preserve">We find an Eulerian cycle in H starting and ending at any vertex. This can be done using Fleury's algorithm or </w:t>
-      </w:r>
-      <w:proofErr w:type="spellStart"/>
-      <w:r>
-        <w:rPr>
-          <w:rFonts w:ascii="Times New Roman" w:hAnsi="Times New Roman" w:cs="Times New Roman"/>
-          <w:color w:val="2A3140"/>
-        </w:rPr>
-        <w:t>Hierholzer's</w:t>
-      </w:r>
-      <w:proofErr w:type="spellEnd"/>
-      <w:r>
-        <w:rPr>
-          <w:rFonts w:ascii="Times New Roman" w:hAnsi="Times New Roman" w:cs="Times New Roman"/>
-          <w:color w:val="2A3140"/>
-        </w:rPr>
-        <w:t xml:space="preserve"> algorithm.</w:t>
+        <w:t>We find an Eulerian cycle in H starting and ending at any vertex. This can be done using Fleury's algorithm or Hierholzer's algorithm.</w:t>
       </w:r>
     </w:p>
     <w:p>
@@ -4760,6 +4744,76 @@
       <w:r>
         <w:rPr>
           <w:rFonts w:ascii="Times New Roman" w:hAnsi="Times New Roman" w:cs="Times New Roman"/>
+          <w:noProof/>
+          <w:color w:val="2A3140"/>
+          <w:sz w:val="28"/>
+          <w:szCs w:val="28"/>
+        </w:rPr>
+        <w:drawing>
+          <wp:inline distT="0" distB="0" distL="0" distR="0" wp14:anchorId="29ABBF6B" wp14:editId="6351C9B9">
+            <wp:extent cx="5943600" cy="3714750"/>
+            <wp:effectExtent l="0" t="0" r="0" b="6350"/>
+            <wp:docPr id="1" name="Picture 1" descr="Graphical user interface, text&#10;&#10;Description automatically generated"/>
+            <wp:cNvGraphicFramePr>
+              <a:graphicFrameLocks xmlns:a="http://schemas.openxmlformats.org/drawingml/2006/main" noChangeAspect="1"/>
+            </wp:cNvGraphicFramePr>
+            <a:graphic xmlns:a="http://schemas.openxmlformats.org/drawingml/2006/main">
+              <a:graphicData uri="http://schemas.openxmlformats.org/drawingml/2006/picture">
+                <pic:pic xmlns:pic="http://schemas.openxmlformats.org/drawingml/2006/picture">
+                  <pic:nvPicPr>
+                    <pic:cNvPr id="1" name="Picture 1" descr="Graphical user interface, text&#10;&#10;Description automatically generated"/>
+                    <pic:cNvPicPr/>
+                  </pic:nvPicPr>
+                  <pic:blipFill>
+                    <a:blip r:embed="rId5" cstate="print">
+                      <a:extLst>
+                        <a:ext uri="{28A0092B-C50C-407E-A947-70E740481C1C}">
+                          <a14:useLocalDpi xmlns:a14="http://schemas.microsoft.com/office/drawing/2010/main" val="0"/>
+                        </a:ext>
+                      </a:extLst>
+                    </a:blip>
+                    <a:stretch>
+                      <a:fillRect/>
+                    </a:stretch>
+                  </pic:blipFill>
+                  <pic:spPr>
+                    <a:xfrm>
+                      <a:off x="0" y="0"/>
+                      <a:ext cx="5943600" cy="3714750"/>
+                    </a:xfrm>
+                    <a:prstGeom prst="rect">
+                      <a:avLst/>
+                    </a:prstGeom>
+                  </pic:spPr>
+                </pic:pic>
+              </a:graphicData>
+            </a:graphic>
+          </wp:inline>
+        </w:drawing>
+      </w:r>
+    </w:p>
+    <w:p>
+      <w:pPr>
+        <w:autoSpaceDE w:val="0"/>
+        <w:autoSpaceDN w:val="0"/>
+        <w:adjustRightInd w:val="0"/>
+        <w:jc w:val="both"/>
+        <w:rPr>
+          <w:rFonts w:ascii="Times New Roman" w:hAnsi="Times New Roman" w:cs="Times New Roman"/>
+          <w:color w:val="2A3140"/>
+          <w:sz w:val="28"/>
+          <w:szCs w:val="28"/>
+        </w:rPr>
+      </w:pPr>
+    </w:p>
+    <w:p>
+      <w:pPr>
+        <w:autoSpaceDE w:val="0"/>
+        <w:autoSpaceDN w:val="0"/>
+        <w:adjustRightInd w:val="0"/>
+        <w:jc w:val="both"/>
+        <w:rPr>
+          <w:rFonts w:ascii="Times New Roman" w:hAnsi="Times New Roman" w:cs="Times New Roman"/>
           <w:b/>
           <w:bCs/>
           <w:color w:val="2A3140"/>
@@ -4767,20 +4821,116 @@
           <w:szCs w:val="28"/>
           <w:u w:val="single"/>
         </w:rPr>
-        <w:t>Conclusion</w:t>
-      </w:r>
-    </w:p>
-    <w:p>
-      <w:pPr>
-        <w:autoSpaceDE w:val="0"/>
-        <w:autoSpaceDN w:val="0"/>
-        <w:adjustRightInd w:val="0"/>
-        <w:jc w:val="both"/>
-        <w:rPr>
-          <w:rFonts w:ascii="Times New Roman" w:hAnsi="Times New Roman" w:cs="Times New Roman"/>
+      </w:pPr>
+      <w:r>
+        <w:rPr>
+          <w:rFonts w:ascii="Times New Roman" w:hAnsi="Times New Roman" w:cs="Times New Roman"/>
+          <w:b/>
+          <w:bCs/>
+          <w:noProof/>
           <w:color w:val="2A3140"/>
           <w:sz w:val="28"/>
           <w:szCs w:val="28"/>
+          <w:u w:val="single"/>
+        </w:rPr>
+        <w:lastRenderedPageBreak/>
+        <w:drawing>
+          <wp:inline distT="0" distB="0" distL="0" distR="0" wp14:anchorId="71B03B0E" wp14:editId="2E19FD10">
+            <wp:extent cx="5943600" cy="3714750"/>
+            <wp:effectExtent l="0" t="0" r="0" b="6350"/>
+            <wp:docPr id="2" name="Picture 2" descr="Text&#10;&#10;Description automatically generated"/>
+            <wp:cNvGraphicFramePr>
+              <a:graphicFrameLocks xmlns:a="http://schemas.openxmlformats.org/drawingml/2006/main" noChangeAspect="1"/>
+            </wp:cNvGraphicFramePr>
+            <a:graphic xmlns:a="http://schemas.openxmlformats.org/drawingml/2006/main">
+              <a:graphicData uri="http://schemas.openxmlformats.org/drawingml/2006/picture">
+                <pic:pic xmlns:pic="http://schemas.openxmlformats.org/drawingml/2006/picture">
+                  <pic:nvPicPr>
+                    <pic:cNvPr id="2" name="Picture 2" descr="Text&#10;&#10;Description automatically generated"/>
+                    <pic:cNvPicPr/>
+                  </pic:nvPicPr>
+                  <pic:blipFill>
+                    <a:blip r:embed="rId6" cstate="print">
+                      <a:extLst>
+                        <a:ext uri="{28A0092B-C50C-407E-A947-70E740481C1C}">
+                          <a14:useLocalDpi xmlns:a14="http://schemas.microsoft.com/office/drawing/2010/main" val="0"/>
+                        </a:ext>
+                      </a:extLst>
+                    </a:blip>
+                    <a:stretch>
+                      <a:fillRect/>
+                    </a:stretch>
+                  </pic:blipFill>
+                  <pic:spPr>
+                    <a:xfrm>
+                      <a:off x="0" y="0"/>
+                      <a:ext cx="5943600" cy="3714750"/>
+                    </a:xfrm>
+                    <a:prstGeom prst="rect">
+                      <a:avLst/>
+                    </a:prstGeom>
+                  </pic:spPr>
+                </pic:pic>
+              </a:graphicData>
+            </a:graphic>
+          </wp:inline>
+        </w:drawing>
+      </w:r>
+    </w:p>
+    <w:p>
+      <w:pPr>
+        <w:autoSpaceDE w:val="0"/>
+        <w:autoSpaceDN w:val="0"/>
+        <w:adjustRightInd w:val="0"/>
+        <w:jc w:val="both"/>
+        <w:rPr>
+          <w:rFonts w:ascii="Times New Roman" w:hAnsi="Times New Roman" w:cs="Times New Roman"/>
+          <w:b/>
+          <w:bCs/>
+          <w:color w:val="2A3140"/>
+          <w:sz w:val="28"/>
+          <w:szCs w:val="28"/>
+          <w:u w:val="single"/>
+        </w:rPr>
+      </w:pPr>
+    </w:p>
+    <w:p>
+      <w:pPr>
+        <w:autoSpaceDE w:val="0"/>
+        <w:autoSpaceDN w:val="0"/>
+        <w:adjustRightInd w:val="0"/>
+        <w:jc w:val="both"/>
+        <w:rPr>
+          <w:rFonts w:ascii="Times New Roman" w:hAnsi="Times New Roman" w:cs="Times New Roman"/>
+          <w:color w:val="2A3140"/>
+          <w:sz w:val="28"/>
+          <w:szCs w:val="28"/>
+        </w:rPr>
+      </w:pPr>
+      <w:r>
+        <w:rPr>
+          <w:rFonts w:ascii="Times New Roman" w:hAnsi="Times New Roman" w:cs="Times New Roman"/>
+          <w:b/>
+          <w:bCs/>
+          <w:color w:val="2A3140"/>
+          <w:sz w:val="28"/>
+          <w:szCs w:val="28"/>
+          <w:u w:val="single"/>
+        </w:rPr>
+        <w:t>Conclusion</w:t>
+      </w:r>
+    </w:p>
+    <w:p>
+      <w:pPr>
+        <w:autoSpaceDE w:val="0"/>
+        <w:autoSpaceDN w:val="0"/>
+        <w:adjustRightInd w:val="0"/>
+        <w:jc w:val="both"/>
+        <w:rPr>
+          <w:rFonts w:ascii="Times New Roman" w:hAnsi="Times New Roman" w:cs="Times New Roman"/>
+          <w:color w:val="2A3140"/>
+          <w:sz w:val="28"/>
+          <w:szCs w:val="28"/>
         </w:rPr>
       </w:pPr>
     </w:p>
@@ -4861,6 +5011,7 @@
           <w:rFonts w:ascii="Times New Roman" w:hAnsi="Times New Roman" w:cs="Times New Roman"/>
           <w:color w:val="2A3140"/>
         </w:rPr>
+        <w:lastRenderedPageBreak/>
         <w:t>Random Optimization is another technique that can be applied to Christofides Algorithm. In this approach, the algorithm randomly generates solutions and selects the best one. Although Random Optimization is a simple technique, it can generate a large number of solutions quickly and efficiently, making it an effective optimization technique for large TSP instances.</w:t>
       </w:r>
     </w:p>
@@ -4881,7 +5032,6 @@
           <w:rFonts w:ascii="Times New Roman" w:hAnsi="Times New Roman" w:cs="Times New Roman"/>
           <w:color w:val="2A3140"/>
         </w:rPr>
-        <w:lastRenderedPageBreak/>
         <w:t>Two Opt Optimization is another optimization technique that can refine the solutions produced by Christofides Algorithm. In this approach, the algorithm iteratively removes two edges from the solution and reconnects them in a different way to improve the solution. Two Opt Optimization can refine the solutions produced by Christofides Algorithm and produce high-quality solutions.</w:t>
       </w:r>
     </w:p>

</xml_diff>